<commit_message>
ultimato 372-Jackson da testare 375-RestApi
</commit_message>
<xml_diff>
--- a/Docs/REST-Teoria/SREST-SERVICE-API.docx
+++ b/Docs/REST-Teoria/SREST-SERVICE-API.docx
@@ -23,8 +23,6 @@
         </w:rPr>
         <w:br/>
       </w:r>
-      <w:bookmarkStart w:id="0" w:name="_GoBack"/>
-      <w:bookmarkEnd w:id="0"/>
     </w:p>
     <w:p>
       <w:pPr>
@@ -244,94 +242,99 @@
     <w:p>
       <w:pPr>
         <w:rPr>
-          <w:lang w:val="et-EE"/>
-        </w:rPr>
-      </w:pPr>
-    </w:p>
-    <w:p>
-      <w:pPr>
-        <w:rPr>
-          <w:lang w:val="et-EE"/>
-        </w:rPr>
-      </w:pPr>
-    </w:p>
-    <w:p>
-      <w:pPr>
-        <w:rPr>
-          <w:lang w:val="et-EE"/>
-        </w:rPr>
-      </w:pPr>
-    </w:p>
-    <w:p>
-      <w:pPr>
-        <w:rPr>
-          <w:lang w:val="et-EE"/>
-        </w:rPr>
-      </w:pPr>
-    </w:p>
-    <w:p>
-      <w:pPr>
-        <w:rPr>
-          <w:lang w:val="et-EE"/>
-        </w:rPr>
-      </w:pPr>
-    </w:p>
-    <w:p>
-      <w:pPr>
-        <w:rPr>
-          <w:lang w:val="et-EE"/>
-        </w:rPr>
-      </w:pPr>
-    </w:p>
-    <w:p>
-      <w:pPr>
-        <w:rPr>
-          <w:lang w:val="et-EE"/>
-        </w:rPr>
-      </w:pPr>
-    </w:p>
-    <w:p>
-      <w:pPr>
-        <w:rPr>
-          <w:lang w:val="et-EE"/>
-        </w:rPr>
-      </w:pPr>
-    </w:p>
-    <w:p>
-      <w:pPr>
-        <w:rPr>
-          <w:lang w:val="et-EE"/>
-        </w:rPr>
-      </w:pPr>
-    </w:p>
-    <w:p>
-      <w:pPr>
-        <w:rPr>
-          <w:lang w:val="et-EE"/>
-        </w:rPr>
-      </w:pPr>
-    </w:p>
-    <w:p>
-      <w:pPr>
-        <w:rPr>
-          <w:lang w:val="et-EE"/>
-        </w:rPr>
-      </w:pPr>
-    </w:p>
-    <w:p>
-      <w:pPr>
-        <w:rPr>
           <w:b/>
           <w:sz w:val="28"/>
           <w:lang w:val="et-EE"/>
         </w:rPr>
       </w:pPr>
-      <w:r>
+    </w:p>
+    <w:p>
+      <w:pPr>
         <w:rPr>
           <w:b/>
           <w:sz w:val="28"/>
           <w:lang w:val="et-EE"/>
         </w:rPr>
+      </w:pPr>
+    </w:p>
+    <w:p>
+      <w:pPr>
+        <w:rPr>
+          <w:b/>
+          <w:sz w:val="28"/>
+          <w:lang w:val="et-EE"/>
+        </w:rPr>
+      </w:pPr>
+    </w:p>
+    <w:p>
+      <w:pPr>
+        <w:rPr>
+          <w:b/>
+          <w:sz w:val="28"/>
+          <w:lang w:val="et-EE"/>
+        </w:rPr>
+      </w:pPr>
+    </w:p>
+    <w:p>
+      <w:pPr>
+        <w:rPr>
+          <w:b/>
+          <w:sz w:val="28"/>
+          <w:lang w:val="et-EE"/>
+        </w:rPr>
+      </w:pPr>
+    </w:p>
+    <w:p>
+      <w:pPr>
+        <w:rPr>
+          <w:b/>
+          <w:sz w:val="28"/>
+          <w:lang w:val="et-EE"/>
+        </w:rPr>
+      </w:pPr>
+    </w:p>
+    <w:p>
+      <w:pPr>
+        <w:rPr>
+          <w:b/>
+          <w:sz w:val="28"/>
+          <w:lang w:val="et-EE"/>
+        </w:rPr>
+      </w:pPr>
+    </w:p>
+    <w:p>
+      <w:pPr>
+        <w:rPr>
+          <w:b/>
+          <w:sz w:val="28"/>
+          <w:lang w:val="et-EE"/>
+        </w:rPr>
+      </w:pPr>
+    </w:p>
+    <w:p>
+      <w:pPr>
+        <w:rPr>
+          <w:b/>
+          <w:sz w:val="28"/>
+          <w:lang w:val="et-EE"/>
+        </w:rPr>
+      </w:pPr>
+    </w:p>
+    <w:p>
+      <w:pPr>
+        <w:rPr>
+          <w:b/>
+          <w:sz w:val="28"/>
+          <w:lang w:val="et-EE"/>
+        </w:rPr>
+      </w:pPr>
+      <w:r>
+        <w:rPr>
+          <w:b/>
+          <w:sz w:val="28"/>
+          <w:lang w:val="et-EE"/>
+        </w:rPr>
+        <w:lastRenderedPageBreak/>
         <w:t>Idee e spiegazioni:</w:t>
       </w:r>
     </w:p>
@@ -618,6 +621,17 @@
           <w:lang w:val="et-EE"/>
         </w:rPr>
       </w:pPr>
+    </w:p>
+    <w:p>
+      <w:pPr>
+        <w:rPr>
+          <w:b/>
+          <w:sz w:val="32"/>
+          <w:lang w:val="et-EE"/>
+        </w:rPr>
+      </w:pPr>
+      <w:bookmarkStart w:id="0" w:name="_GoBack"/>
+      <w:bookmarkEnd w:id="0"/>
     </w:p>
     <w:p>
       <w:pPr>
@@ -1226,7 +1240,19 @@
           <w:lang w:val="et-EE"/>
         </w:rPr>
         <w:br/>
-        <w:t>(Es. Insieme di link agli id dei risultati)</w:t>
+        <w:t xml:space="preserve">(Es. </w:t>
+      </w:r>
+      <w:r>
+        <w:rPr>
+          <w:lang w:val="et-EE"/>
+        </w:rPr>
+        <w:t xml:space="preserve">Alcuni campi non ci sono, </w:t>
+      </w:r>
+      <w:r>
+        <w:rPr>
+          <w:lang w:val="et-EE"/>
+        </w:rPr>
+        <w:t>Insieme di link agli id dei risultati)</w:t>
       </w:r>
     </w:p>
     <w:p>
@@ -1844,6 +1870,7 @@
       <w:pPr>
         <w:rPr>
           <w:b/>
+          <w:sz w:val="32"/>
           <w:lang w:val="et-EE"/>
         </w:rPr>
       </w:pPr>
@@ -1874,691 +1901,6 @@
         </w:rPr>
         <w:t>Tecnica del X-HTTP-Method-Override</w:t>
       </w:r>
-    </w:p>
-    <w:p>
-      <w:pPr>
-        <w:rPr>
-          <w:lang w:val="et-EE"/>
-        </w:rPr>
-      </w:pPr>
-    </w:p>
-    <w:p>
-      <w:pPr>
-        <w:rPr>
-          <w:lang w:val="et-EE"/>
-        </w:rPr>
-      </w:pPr>
-    </w:p>
-    <w:p>
-      <w:pPr>
-        <w:rPr>
-          <w:lang w:val="et-EE"/>
-        </w:rPr>
-      </w:pPr>
-    </w:p>
-    <w:p>
-      <w:pPr>
-        <w:rPr>
-          <w:lang w:val="et-EE"/>
-        </w:rPr>
-      </w:pPr>
-    </w:p>
-    <w:p>
-      <w:pPr>
-        <w:rPr>
-          <w:lang w:val="et-EE"/>
-        </w:rPr>
-      </w:pPr>
-    </w:p>
-    <w:p>
-      <w:pPr>
-        <w:rPr>
-          <w:lang w:val="et-EE"/>
-        </w:rPr>
-      </w:pPr>
-    </w:p>
-    <w:p>
-      <w:pPr>
-        <w:rPr>
-          <w:lang w:val="et-EE"/>
-        </w:rPr>
-      </w:pPr>
-    </w:p>
-    <w:p>
-      <w:pPr>
-        <w:rPr>
-          <w:lang w:val="et-EE"/>
-        </w:rPr>
-      </w:pPr>
-    </w:p>
-    <w:p>
-      <w:pPr>
-        <w:rPr>
-          <w:lang w:val="et-EE"/>
-        </w:rPr>
-      </w:pPr>
-    </w:p>
-    <w:p>
-      <w:pPr>
-        <w:rPr>
-          <w:lang w:val="et-EE"/>
-        </w:rPr>
-      </w:pPr>
-    </w:p>
-    <w:p>
-      <w:pPr>
-        <w:rPr>
-          <w:lang w:val="et-EE"/>
-        </w:rPr>
-      </w:pPr>
-    </w:p>
-    <w:p>
-      <w:pPr>
-        <w:rPr>
-          <w:lang w:val="et-EE"/>
-        </w:rPr>
-      </w:pPr>
-    </w:p>
-    <w:p>
-      <w:pPr>
-        <w:rPr>
-          <w:lang w:val="et-EE"/>
-        </w:rPr>
-      </w:pPr>
-    </w:p>
-    <w:p>
-      <w:pPr>
-        <w:rPr>
-          <w:b/>
-          <w:sz w:val="32"/>
-          <w:lang w:val="et-EE"/>
-        </w:rPr>
-      </w:pPr>
-    </w:p>
-    <w:p>
-      <w:pPr>
-        <w:rPr>
-          <w:b/>
-          <w:sz w:val="32"/>
-          <w:lang w:val="et-EE"/>
-        </w:rPr>
-      </w:pPr>
-    </w:p>
-    <w:p>
-      <w:pPr>
-        <w:rPr>
-          <w:b/>
-          <w:sz w:val="32"/>
-          <w:lang w:val="et-EE"/>
-        </w:rPr>
-      </w:pPr>
-    </w:p>
-    <w:p>
-      <w:pPr>
-        <w:rPr>
-          <w:b/>
-          <w:sz w:val="32"/>
-          <w:lang w:val="et-EE"/>
-        </w:rPr>
-      </w:pPr>
-    </w:p>
-    <w:p>
-      <w:pPr>
-        <w:rPr>
-          <w:b/>
-          <w:sz w:val="32"/>
-          <w:lang w:val="et-EE"/>
-        </w:rPr>
-      </w:pPr>
-    </w:p>
-    <w:p>
-      <w:pPr>
-        <w:rPr>
-          <w:b/>
-          <w:sz w:val="32"/>
-          <w:lang w:val="et-EE"/>
-        </w:rPr>
-      </w:pPr>
-    </w:p>
-    <w:p>
-      <w:pPr>
-        <w:rPr>
-          <w:b/>
-          <w:sz w:val="32"/>
-          <w:lang w:val="et-EE"/>
-        </w:rPr>
-      </w:pPr>
-    </w:p>
-    <w:p>
-      <w:pPr>
-        <w:rPr>
-          <w:b/>
-          <w:sz w:val="32"/>
-          <w:lang w:val="et-EE"/>
-        </w:rPr>
-      </w:pPr>
-    </w:p>
-    <w:p>
-      <w:pPr>
-        <w:rPr>
-          <w:b/>
-          <w:sz w:val="32"/>
-          <w:lang w:val="et-EE"/>
-        </w:rPr>
-      </w:pPr>
-    </w:p>
-    <w:p>
-      <w:pPr>
-        <w:rPr>
-          <w:b/>
-          <w:sz w:val="32"/>
-          <w:lang w:val="et-EE"/>
-        </w:rPr>
-      </w:pPr>
-    </w:p>
-    <w:p>
-      <w:pPr>
-        <w:rPr>
-          <w:b/>
-          <w:sz w:val="32"/>
-          <w:lang w:val="et-EE"/>
-        </w:rPr>
-      </w:pPr>
-    </w:p>
-    <w:p>
-      <w:pPr>
-        <w:rPr>
-          <w:b/>
-          <w:sz w:val="32"/>
-          <w:lang w:val="et-EE"/>
-        </w:rPr>
-      </w:pPr>
-    </w:p>
-    <w:p>
-      <w:pPr>
-        <w:rPr>
-          <w:b/>
-          <w:sz w:val="32"/>
-          <w:lang w:val="et-EE"/>
-        </w:rPr>
-      </w:pPr>
-    </w:p>
-    <w:p>
-      <w:pPr>
-        <w:rPr>
-          <w:b/>
-          <w:sz w:val="32"/>
-          <w:lang w:val="et-EE"/>
-        </w:rPr>
-      </w:pPr>
-    </w:p>
-    <w:p>
-      <w:pPr>
-        <w:rPr>
-          <w:b/>
-          <w:sz w:val="32"/>
-          <w:lang w:val="et-EE"/>
-        </w:rPr>
-      </w:pPr>
-    </w:p>
-    <w:p>
-      <w:pPr>
-        <w:rPr>
-          <w:b/>
-          <w:sz w:val="32"/>
-          <w:lang w:val="et-EE"/>
-        </w:rPr>
-      </w:pPr>
-    </w:p>
-    <w:p>
-      <w:pPr>
-        <w:rPr>
-          <w:b/>
-          <w:sz w:val="32"/>
-          <w:lang w:val="et-EE"/>
-        </w:rPr>
-      </w:pPr>
-    </w:p>
-    <w:p>
-      <w:pPr>
-        <w:rPr>
-          <w:b/>
-          <w:sz w:val="32"/>
-          <w:lang w:val="et-EE"/>
-        </w:rPr>
-      </w:pPr>
-    </w:p>
-    <w:p>
-      <w:pPr>
-        <w:rPr>
-          <w:b/>
-          <w:sz w:val="32"/>
-          <w:lang w:val="et-EE"/>
-        </w:rPr>
-      </w:pPr>
-    </w:p>
-    <w:p>
-      <w:pPr>
-        <w:rPr>
-          <w:b/>
-          <w:sz w:val="32"/>
-          <w:lang w:val="et-EE"/>
-        </w:rPr>
-      </w:pPr>
-    </w:p>
-    <w:p>
-      <w:pPr>
-        <w:rPr>
-          <w:b/>
-          <w:sz w:val="32"/>
-          <w:lang w:val="et-EE"/>
-        </w:rPr>
-      </w:pPr>
-    </w:p>
-    <w:p>
-      <w:pPr>
-        <w:rPr>
-          <w:b/>
-          <w:sz w:val="32"/>
-          <w:lang w:val="et-EE"/>
-        </w:rPr>
-      </w:pPr>
-    </w:p>
-    <w:p>
-      <w:pPr>
-        <w:rPr>
-          <w:b/>
-          <w:sz w:val="32"/>
-          <w:lang w:val="et-EE"/>
-        </w:rPr>
-      </w:pPr>
-    </w:p>
-    <w:p>
-      <w:pPr>
-        <w:rPr>
-          <w:b/>
-          <w:sz w:val="32"/>
-          <w:lang w:val="et-EE"/>
-        </w:rPr>
-      </w:pPr>
-    </w:p>
-    <w:p>
-      <w:pPr>
-        <w:rPr>
-          <w:b/>
-          <w:sz w:val="32"/>
-          <w:lang w:val="et-EE"/>
-        </w:rPr>
-      </w:pPr>
-    </w:p>
-    <w:p>
-      <w:pPr>
-        <w:rPr>
-          <w:b/>
-          <w:sz w:val="32"/>
-          <w:lang w:val="et-EE"/>
-        </w:rPr>
-      </w:pPr>
-    </w:p>
-    <w:p>
-      <w:pPr>
-        <w:rPr>
-          <w:b/>
-          <w:sz w:val="32"/>
-          <w:lang w:val="et-EE"/>
-        </w:rPr>
-      </w:pPr>
-    </w:p>
-    <w:p>
-      <w:pPr>
-        <w:rPr>
-          <w:b/>
-          <w:sz w:val="32"/>
-          <w:lang w:val="et-EE"/>
-        </w:rPr>
-      </w:pPr>
-    </w:p>
-    <w:p>
-      <w:pPr>
-        <w:rPr>
-          <w:b/>
-          <w:sz w:val="32"/>
-          <w:lang w:val="et-EE"/>
-        </w:rPr>
-      </w:pPr>
-    </w:p>
-    <w:p>
-      <w:pPr>
-        <w:rPr>
-          <w:b/>
-          <w:sz w:val="32"/>
-          <w:lang w:val="et-EE"/>
-        </w:rPr>
-      </w:pPr>
-    </w:p>
-    <w:p>
-      <w:pPr>
-        <w:rPr>
-          <w:b/>
-          <w:sz w:val="32"/>
-          <w:lang w:val="et-EE"/>
-        </w:rPr>
-      </w:pPr>
-    </w:p>
-    <w:p>
-      <w:pPr>
-        <w:rPr>
-          <w:b/>
-          <w:sz w:val="32"/>
-          <w:lang w:val="et-EE"/>
-        </w:rPr>
-      </w:pPr>
-    </w:p>
-    <w:p>
-      <w:pPr>
-        <w:rPr>
-          <w:b/>
-          <w:sz w:val="32"/>
-          <w:lang w:val="et-EE"/>
-        </w:rPr>
-      </w:pPr>
-    </w:p>
-    <w:p>
-      <w:pPr>
-        <w:rPr>
-          <w:b/>
-          <w:sz w:val="32"/>
-          <w:lang w:val="et-EE"/>
-        </w:rPr>
-      </w:pPr>
-    </w:p>
-    <w:p>
-      <w:pPr>
-        <w:rPr>
-          <w:b/>
-          <w:sz w:val="32"/>
-          <w:lang w:val="et-EE"/>
-        </w:rPr>
-      </w:pPr>
-    </w:p>
-    <w:p>
-      <w:pPr>
-        <w:rPr>
-          <w:b/>
-          <w:sz w:val="32"/>
-          <w:lang w:val="et-EE"/>
-        </w:rPr>
-      </w:pPr>
-    </w:p>
-    <w:p>
-      <w:pPr>
-        <w:rPr>
-          <w:b/>
-          <w:sz w:val="32"/>
-          <w:lang w:val="et-EE"/>
-        </w:rPr>
-      </w:pPr>
-    </w:p>
-    <w:p>
-      <w:pPr>
-        <w:rPr>
-          <w:b/>
-          <w:sz w:val="32"/>
-          <w:lang w:val="et-EE"/>
-        </w:rPr>
-      </w:pPr>
-    </w:p>
-    <w:p>
-      <w:pPr>
-        <w:rPr>
-          <w:b/>
-          <w:sz w:val="32"/>
-          <w:lang w:val="et-EE"/>
-        </w:rPr>
-      </w:pPr>
-    </w:p>
-    <w:p>
-      <w:pPr>
-        <w:rPr>
-          <w:b/>
-          <w:sz w:val="32"/>
-          <w:lang w:val="et-EE"/>
-        </w:rPr>
-      </w:pPr>
-    </w:p>
-    <w:p>
-      <w:pPr>
-        <w:rPr>
-          <w:b/>
-          <w:sz w:val="32"/>
-          <w:lang w:val="et-EE"/>
-        </w:rPr>
-      </w:pPr>
-    </w:p>
-    <w:p>
-      <w:pPr>
-        <w:rPr>
-          <w:b/>
-          <w:sz w:val="32"/>
-          <w:lang w:val="et-EE"/>
-        </w:rPr>
-      </w:pPr>
-    </w:p>
-    <w:p>
-      <w:pPr>
-        <w:rPr>
-          <w:b/>
-          <w:sz w:val="32"/>
-          <w:lang w:val="et-EE"/>
-        </w:rPr>
-      </w:pPr>
-    </w:p>
-    <w:p>
-      <w:pPr>
-        <w:rPr>
-          <w:b/>
-          <w:sz w:val="32"/>
-          <w:lang w:val="et-EE"/>
-        </w:rPr>
-      </w:pPr>
-    </w:p>
-    <w:p>
-      <w:pPr>
-        <w:rPr>
-          <w:b/>
-          <w:sz w:val="32"/>
-          <w:lang w:val="et-EE"/>
-        </w:rPr>
-      </w:pPr>
-    </w:p>
-    <w:p>
-      <w:pPr>
-        <w:rPr>
-          <w:b/>
-          <w:sz w:val="32"/>
-          <w:lang w:val="et-EE"/>
-        </w:rPr>
-      </w:pPr>
-    </w:p>
-    <w:p>
-      <w:pPr>
-        <w:rPr>
-          <w:b/>
-          <w:sz w:val="32"/>
-          <w:lang w:val="et-EE"/>
-        </w:rPr>
-      </w:pPr>
-    </w:p>
-    <w:p>
-      <w:pPr>
-        <w:rPr>
-          <w:b/>
-          <w:sz w:val="32"/>
-          <w:lang w:val="et-EE"/>
-        </w:rPr>
-      </w:pPr>
-    </w:p>
-    <w:p>
-      <w:pPr>
-        <w:rPr>
-          <w:b/>
-          <w:sz w:val="32"/>
-          <w:lang w:val="et-EE"/>
-        </w:rPr>
-      </w:pPr>
-    </w:p>
-    <w:p>
-      <w:pPr>
-        <w:rPr>
-          <w:b/>
-          <w:sz w:val="32"/>
-          <w:lang w:val="et-EE"/>
-        </w:rPr>
-      </w:pPr>
-    </w:p>
-    <w:p>
-      <w:pPr>
-        <w:rPr>
-          <w:b/>
-          <w:sz w:val="32"/>
-          <w:lang w:val="et-EE"/>
-        </w:rPr>
-      </w:pPr>
-    </w:p>
-    <w:p>
-      <w:pPr>
-        <w:rPr>
-          <w:b/>
-          <w:sz w:val="32"/>
-          <w:lang w:val="et-EE"/>
-        </w:rPr>
-      </w:pPr>
-    </w:p>
-    <w:p>
-      <w:pPr>
-        <w:rPr>
-          <w:b/>
-          <w:sz w:val="32"/>
-          <w:lang w:val="et-EE"/>
-        </w:rPr>
-      </w:pPr>
-    </w:p>
-    <w:p>
-      <w:pPr>
-        <w:rPr>
-          <w:b/>
-          <w:sz w:val="32"/>
-          <w:lang w:val="et-EE"/>
-        </w:rPr>
-      </w:pPr>
-    </w:p>
-    <w:p>
-      <w:pPr>
-        <w:rPr>
-          <w:b/>
-          <w:sz w:val="32"/>
-          <w:lang w:val="et-EE"/>
-        </w:rPr>
-      </w:pPr>
-    </w:p>
-    <w:p>
-      <w:pPr>
-        <w:rPr>
-          <w:b/>
-          <w:sz w:val="32"/>
-          <w:lang w:val="et-EE"/>
-        </w:rPr>
-      </w:pPr>
-    </w:p>
-    <w:p>
-      <w:pPr>
-        <w:rPr>
-          <w:b/>
-          <w:sz w:val="32"/>
-          <w:lang w:val="et-EE"/>
-        </w:rPr>
-      </w:pPr>
-    </w:p>
-    <w:p>
-      <w:pPr>
-        <w:rPr>
-          <w:b/>
-          <w:sz w:val="32"/>
-          <w:lang w:val="et-EE"/>
-        </w:rPr>
-      </w:pPr>
-    </w:p>
-    <w:p>
-      <w:pPr>
-        <w:rPr>
-          <w:b/>
-          <w:sz w:val="32"/>
-          <w:lang w:val="et-EE"/>
-        </w:rPr>
-      </w:pPr>
-    </w:p>
-    <w:p>
-      <w:pPr>
-        <w:rPr>
-          <w:b/>
-          <w:sz w:val="32"/>
-          <w:lang w:val="et-EE"/>
-        </w:rPr>
-      </w:pPr>
-    </w:p>
-    <w:p>
-      <w:pPr>
-        <w:rPr>
-          <w:b/>
-          <w:sz w:val="32"/>
-          <w:lang w:val="et-EE"/>
-        </w:rPr>
-      </w:pPr>
-    </w:p>
-    <w:p>
-      <w:pPr>
-        <w:rPr>
-          <w:b/>
-          <w:sz w:val="32"/>
-          <w:lang w:val="et-EE"/>
-        </w:rPr>
-      </w:pPr>
-    </w:p>
-    <w:p>
-      <w:pPr>
-        <w:rPr>
-          <w:b/>
-          <w:sz w:val="32"/>
-          <w:lang w:val="et-EE"/>
-        </w:rPr>
-      </w:pPr>
-    </w:p>
-    <w:p>
-      <w:pPr>
-        <w:rPr>
-          <w:b/>
-          <w:sz w:val="32"/>
-          <w:lang w:val="et-EE"/>
-        </w:rPr>
-      </w:pPr>
-    </w:p>
-    <w:p>
-      <w:pPr>
-        <w:rPr>
-          <w:b/>
-          <w:sz w:val="32"/>
-          <w:lang w:val="et-EE"/>
-        </w:rPr>
-      </w:pPr>
-    </w:p>
-    <w:p>
-      <w:pPr>
-        <w:rPr>
-          <w:b/>
-          <w:sz w:val="32"/>
-          <w:lang w:val="et-EE"/>
-        </w:rPr>
-      </w:pPr>
     </w:p>
     <w:sectPr>
       <w:pgSz w:w="12240" w:h="15840"/>

</xml_diff>